<commit_message>
Cambios menores en código
</commit_message>
<xml_diff>
--- a/Huf.docx
+++ b/Huf.docx
@@ -370,25 +370,36 @@
       <w:r>
         <w:t xml:space="preserve">: librerías </w:t>
       </w:r>
+      <w:bookmarkStart w:id="0" w:name="_GoBack"/>
       <w:proofErr w:type="gramStart"/>
       <w:r>
+        <w:rPr>
+          <w:rStyle w:val="CitadestacadaCar"/>
+        </w:rPr>
         <w:t>bit(</w:t>
       </w:r>
       <w:proofErr w:type="gramEnd"/>
       <w:r>
+        <w:rPr>
+          <w:rStyle w:val="CitadestacadaCar"/>
+        </w:rPr>
         <w:t>input/output)</w:t>
       </w:r>
       <w:proofErr w:type="spellStart"/>
       <w:r>
+        <w:rPr>
+          <w:rStyle w:val="CitadestacadaCar"/>
+        </w:rPr>
         <w:t>stream</w:t>
       </w:r>
+      <w:bookmarkEnd w:id="0"/>
       <w:proofErr w:type="spellEnd"/>
       <w:r>
         <w:t xml:space="preserve"> usadas para leer/escribir respectivamente archivos binarios bit a bit.</w:t>
       </w:r>
     </w:p>
     <w:p>
-      <w:hyperlink r:id="rId9" w:history="1">
+      <w:hyperlink r:id="rId9" w:anchor="Java" w:history="1">
         <w:r>
           <w:rPr>
             <w:rStyle w:val="Hipervnculo"/>
@@ -406,12 +417,7 @@
       </w:r>
       <w:proofErr w:type="spellEnd"/>
       <w:r>
-        <w:t xml:space="preserve"> que ha sido modificado para que las entradas y salidas coincidan con las necesarias</w:t>
-      </w:r>
-      <w:bookmarkStart w:id="0" w:name="_GoBack"/>
-      <w:bookmarkEnd w:id="0"/>
-      <w:r>
-        <w:t xml:space="preserve"> para el programa.</w:t>
+        <w:t xml:space="preserve"> que ha sido modificado para que las entradas y salidas coincidan con las necesarias para el programa.</w:t>
       </w:r>
     </w:p>
     <w:p/>
@@ -503,7 +509,7 @@
         <w:footnoteRef/>
       </w:r>
       <w:r>
-        <w:t xml:space="preserve"> Siglas en inglés de, Entorno de Desarrollo Integrado</w:t>
+        <w:t xml:space="preserve"> Siglas en inglés de Entorno de Desarrollo Integrado</w:t>
       </w:r>
     </w:p>
   </w:footnote>
@@ -1439,6 +1445,7 @@
   <w:style w:type="character" w:default="1" w:styleId="Fuentedeprrafopredeter">
     <w:name w:val="Default Paragraph Font"/>
     <w:uiPriority w:val="1"/>
+    <w:semiHidden/>
     <w:unhideWhenUsed/>
   </w:style>
   <w:style w:type="table" w:default="1" w:styleId="Tablanormal">
@@ -2167,7 +2174,7 @@
 </file>
 
 <file path=customXml/itemProps2.xml><?xml version="1.0" encoding="utf-8"?>
-<ds:datastoreItem xmlns:ds="http://schemas.openxmlformats.org/officeDocument/2006/customXml" ds:itemID="{21D2F909-2E3D-4E4B-8801-339B73D143AE}">
+<ds:datastoreItem xmlns:ds="http://schemas.openxmlformats.org/officeDocument/2006/customXml" ds:itemID="{81726AAB-DB81-46A0-993B-1FA01EC4BE8A}">
   <ds:schemaRefs>
     <ds:schemaRef ds:uri="http://schemas.openxmlformats.org/officeDocument/2006/bibliography"/>
   </ds:schemaRefs>

</xml_diff>

<commit_message>
Cambios menores en código y continuación memoria
</commit_message>
<xml_diff>
--- a/Huf.docx
+++ b/Huf.docx
@@ -92,13 +92,729 @@
       </w:r>
       <w:proofErr w:type="spellEnd"/>
       <w:r>
-        <w:t>, el camino mediante el cual se llena a él y se demuestra su validez y eficiencia; también se hará una descripción del programa realizado para comprimir y descomprimir textos en castellano usándolo.</w:t>
+        <w:t>, el código instantáneo y óptimo que genera (conceptos que veremos más adelante)</w:t>
+      </w:r>
+      <w:r>
+        <w:t>, el</w:t>
+      </w:r>
+      <w:r>
+        <w:t xml:space="preserve"> camino mediante el cual se lleg</w:t>
+      </w:r>
+      <w:r>
+        <w:t>a a él y se demuestra su validez y eficiencia; también se hará una descripción del programa realizado para comprimir y descomprimir textos en castellano usándolo.</w:t>
       </w:r>
     </w:p>
     <w:p/>
     <w:p>
       <w:pPr>
+        <w:pStyle w:val="Puesto"/>
+      </w:pPr>
+      <w:r>
+        <w:t>Teoría matemática</w:t>
+      </w:r>
+    </w:p>
+    <w:p>
+      <w:pPr>
         <w:pStyle w:val="Ttulo1"/>
+      </w:pPr>
+      <w:r>
+        <w:t>Introducción a códigos instantáneos</w:t>
+      </w:r>
+    </w:p>
+    <w:p>
+      <w:r>
+        <w:t>A la hora de construir un código que codifique un texto, con idea de minimizar el espacio que ocupa este, nos interesa que las palabras-código</w:t>
+      </w:r>
+      <w:r>
+        <w:rPr>
+          <w:rStyle w:val="Refdenotaalfinal"/>
+        </w:rPr>
+        <w:endnoteReference w:id="1"/>
+      </w:r>
+      <w:r>
+        <w:t xml:space="preserve"> sean de la menor longitud posible, y la mejor manera de lograr esto, es elegir esa longitud en función de la frecuencia de uso de la fuente a codificar. Si miramos por ejemplo el código Morse (aún sin ser código instantáneo) veremos que la letra ‘</w:t>
+      </w:r>
+      <w:r>
+        <w:rPr>
+          <w:b/>
+        </w:rPr>
+        <w:t>E</w:t>
+      </w:r>
+      <w:r>
+        <w:t>’ se codificar como un solo punto mientras que la ‘</w:t>
+      </w:r>
+      <w:r>
+        <w:rPr>
+          <w:b/>
+        </w:rPr>
+        <w:t>J</w:t>
+      </w:r>
+      <w:r>
+        <w:t>’ consta de un punto y cuatro rayas seguidas, esto se debe a que la ‘</w:t>
+      </w:r>
+      <w:r>
+        <w:rPr>
+          <w:b/>
+        </w:rPr>
+        <w:t>E</w:t>
+      </w:r>
+      <w:r>
+        <w:t>’ es mucho más frecuente que la ‘</w:t>
+      </w:r>
+      <w:r>
+        <w:rPr>
+          <w:b/>
+        </w:rPr>
+        <w:t>J</w:t>
+      </w:r>
+      <w:r>
+        <w:t>’</w:t>
+      </w:r>
+      <w:r>
+        <w:t xml:space="preserve"> en los textos que analizaron para crear el código Morse</w:t>
+      </w:r>
+      <w:r>
+        <w:t>.</w:t>
+      </w:r>
+    </w:p>
+    <w:p/>
+    <w:p>
+      <w:pPr>
+        <w:pBdr>
+          <w:top w:val="single" w:sz="4" w:space="1" w:color="auto"/>
+          <w:left w:val="single" w:sz="4" w:space="4" w:color="auto"/>
+          <w:bottom w:val="single" w:sz="4" w:space="1" w:color="auto"/>
+          <w:right w:val="single" w:sz="4" w:space="4" w:color="auto"/>
+        </w:pBdr>
+      </w:pPr>
+      <w:r>
+        <w:t xml:space="preserve">Llamaremos </w:t>
+      </w:r>
+      <w:r>
+        <w:rPr>
+          <w:rStyle w:val="CitadestacadaCar"/>
+        </w:rPr>
+        <w:t>A</w:t>
+      </w:r>
+      <w:r>
+        <w:t xml:space="preserve"> al alfabeto formado por el conjunto </w:t>
+      </w:r>
+      <w:r>
+        <w:rPr>
+          <w:rStyle w:val="CitadestacadaCar"/>
+        </w:rPr>
+        <w:t>{a1, a2…</w:t>
+      </w:r>
+      <w:proofErr w:type="spellStart"/>
+      <w:r>
+        <w:rPr>
+          <w:rStyle w:val="CitadestacadaCar"/>
+        </w:rPr>
+        <w:t>an</w:t>
+      </w:r>
+      <w:proofErr w:type="spellEnd"/>
+      <w:r>
+        <w:rPr>
+          <w:rStyle w:val="CitadestacadaCar"/>
+        </w:rPr>
+        <w:t>}</w:t>
+      </w:r>
+      <w:r>
+        <w:t xml:space="preserve"> </w:t>
+      </w:r>
+    </w:p>
+    <w:p>
+      <w:pPr>
+        <w:pBdr>
+          <w:top w:val="single" w:sz="4" w:space="1" w:color="auto"/>
+          <w:left w:val="single" w:sz="4" w:space="4" w:color="auto"/>
+          <w:bottom w:val="single" w:sz="4" w:space="1" w:color="auto"/>
+          <w:right w:val="single" w:sz="4" w:space="4" w:color="auto"/>
+        </w:pBdr>
+      </w:pPr>
+      <w:r>
+        <w:rPr>
+          <w:sz w:val="18"/>
+        </w:rPr>
+        <w:t>E</w:t>
+      </w:r>
+      <w:r>
+        <w:rPr>
+          <w:sz w:val="18"/>
+        </w:rPr>
+        <w:t xml:space="preserve">jemplo: </w:t>
+      </w:r>
+      <w:r>
+        <w:rPr>
+          <w:rStyle w:val="CitadestacadaCar"/>
+          <w:sz w:val="20"/>
+        </w:rPr>
+        <w:t>A</w:t>
+      </w:r>
+      <w:r>
+        <w:rPr>
+          <w:sz w:val="18"/>
+        </w:rPr>
+        <w:t xml:space="preserve">=alfabeto en minúscula, </w:t>
+      </w:r>
+      <w:r>
+        <w:rPr>
+          <w:rStyle w:val="CitadestacadaCar"/>
+          <w:sz w:val="20"/>
+        </w:rPr>
+        <w:t>a</w:t>
+      </w:r>
+      <w:r>
+        <w:rPr>
+          <w:rStyle w:val="CitadestacadaCar"/>
+          <w:sz w:val="18"/>
+        </w:rPr>
+        <w:t>1</w:t>
+      </w:r>
+      <w:r>
+        <w:rPr>
+          <w:sz w:val="18"/>
+        </w:rPr>
+        <w:t>=</w:t>
+      </w:r>
+      <w:proofErr w:type="gramStart"/>
+      <w:r>
+        <w:rPr>
+          <w:sz w:val="18"/>
+        </w:rPr>
+        <w:t>’</w:t>
+      </w:r>
+      <w:r>
+        <w:rPr>
+          <w:sz w:val="18"/>
+        </w:rPr>
+        <w:t>a</w:t>
+      </w:r>
+      <w:r>
+        <w:rPr>
+          <w:sz w:val="18"/>
+        </w:rPr>
+        <w:t>’</w:t>
+      </w:r>
+      <w:r>
+        <w:rPr>
+          <w:sz w:val="18"/>
+        </w:rPr>
+        <w:t xml:space="preserve"> </w:t>
+      </w:r>
+      <w:r>
+        <w:rPr>
+          <w:sz w:val="18"/>
+        </w:rPr>
+        <w:t xml:space="preserve"> ;</w:t>
+      </w:r>
+      <w:proofErr w:type="gramEnd"/>
+      <w:r>
+        <w:rPr>
+          <w:sz w:val="18"/>
+        </w:rPr>
+        <w:t xml:space="preserve"> </w:t>
+      </w:r>
+      <w:r>
+        <w:rPr>
+          <w:rStyle w:val="CitadestacadaCar"/>
+          <w:sz w:val="20"/>
+        </w:rPr>
+        <w:t>a</w:t>
+      </w:r>
+      <w:r>
+        <w:rPr>
+          <w:rStyle w:val="CitadestacadaCar"/>
+          <w:sz w:val="18"/>
+        </w:rPr>
+        <w:t>2</w:t>
+      </w:r>
+      <w:r>
+        <w:rPr>
+          <w:sz w:val="18"/>
+        </w:rPr>
+        <w:t>=</w:t>
+      </w:r>
+      <w:r>
+        <w:rPr>
+          <w:sz w:val="18"/>
+        </w:rPr>
+        <w:t>’</w:t>
+      </w:r>
+      <w:r>
+        <w:rPr>
+          <w:sz w:val="18"/>
+        </w:rPr>
+        <w:t>b</w:t>
+      </w:r>
+      <w:r>
+        <w:rPr>
+          <w:sz w:val="18"/>
+        </w:rPr>
+        <w:t>’</w:t>
+      </w:r>
+      <w:r>
+        <w:rPr>
+          <w:sz w:val="18"/>
+        </w:rPr>
+        <w:t xml:space="preserve"> ; </w:t>
+      </w:r>
+      <w:proofErr w:type="spellStart"/>
+      <w:r>
+        <w:rPr>
+          <w:rStyle w:val="CitadestacadaCar"/>
+          <w:sz w:val="20"/>
+        </w:rPr>
+        <w:t>a</w:t>
+      </w:r>
+      <w:r>
+        <w:rPr>
+          <w:rStyle w:val="CitadestacadaCar"/>
+          <w:sz w:val="16"/>
+        </w:rPr>
+        <w:t>n</w:t>
+      </w:r>
+      <w:proofErr w:type="spellEnd"/>
+      <w:r>
+        <w:rPr>
+          <w:sz w:val="18"/>
+        </w:rPr>
+        <w:t>=</w:t>
+      </w:r>
+      <w:r>
+        <w:rPr>
+          <w:sz w:val="18"/>
+        </w:rPr>
+        <w:t>’</w:t>
+      </w:r>
+      <w:r>
+        <w:rPr>
+          <w:sz w:val="18"/>
+        </w:rPr>
+        <w:t>z</w:t>
+      </w:r>
+      <w:r>
+        <w:rPr>
+          <w:sz w:val="18"/>
+        </w:rPr>
+        <w:t>’</w:t>
+      </w:r>
+    </w:p>
+    <w:p>
+      <w:pPr>
+        <w:pBdr>
+          <w:top w:val="single" w:sz="4" w:space="1" w:color="auto"/>
+          <w:left w:val="single" w:sz="4" w:space="4" w:color="auto"/>
+          <w:bottom w:val="single" w:sz="4" w:space="1" w:color="auto"/>
+          <w:right w:val="single" w:sz="4" w:space="4" w:color="auto"/>
+        </w:pBdr>
+      </w:pPr>
+    </w:p>
+    <w:p>
+      <w:pPr>
+        <w:pBdr>
+          <w:top w:val="single" w:sz="4" w:space="1" w:color="auto"/>
+          <w:left w:val="single" w:sz="4" w:space="4" w:color="auto"/>
+          <w:bottom w:val="single" w:sz="4" w:space="1" w:color="auto"/>
+          <w:right w:val="single" w:sz="4" w:space="4" w:color="auto"/>
+        </w:pBdr>
+        <w:rPr>
+          <w:sz w:val="22"/>
+        </w:rPr>
+      </w:pPr>
+      <w:r>
+        <w:t xml:space="preserve">Llamaremos </w:t>
+      </w:r>
+      <w:proofErr w:type="spellStart"/>
+      <w:r>
+        <w:t>P</w:t>
+      </w:r>
+      <w:r>
+        <w:rPr>
+          <w:sz w:val="20"/>
+        </w:rPr>
+        <w:t>k</w:t>
+      </w:r>
+      <w:proofErr w:type="spellEnd"/>
+      <w:r>
+        <w:rPr>
+          <w:sz w:val="20"/>
+        </w:rPr>
+        <w:t xml:space="preserve"> </w:t>
+      </w:r>
+      <w:r>
+        <w:rPr>
+          <w:sz w:val="22"/>
+        </w:rPr>
+        <w:t>a la</w:t>
+      </w:r>
+      <w:r>
+        <w:rPr>
+          <w:sz w:val="22"/>
+        </w:rPr>
+        <w:t xml:space="preserve"> probabilidad de un elemento </w:t>
+      </w:r>
+      <w:proofErr w:type="spellStart"/>
+      <w:r>
+        <w:rPr>
+          <w:sz w:val="22"/>
+        </w:rPr>
+        <w:t>a</w:t>
+      </w:r>
+      <w:r>
+        <w:rPr>
+          <w:sz w:val="20"/>
+        </w:rPr>
+        <w:t>k</w:t>
+      </w:r>
+      <w:proofErr w:type="spellEnd"/>
+      <w:r>
+        <w:rPr>
+          <w:sz w:val="22"/>
+        </w:rPr>
+        <w:t xml:space="preserve"> del conjunto A aparezca</w:t>
+      </w:r>
+    </w:p>
+    <w:p>
+      <w:pPr>
+        <w:pBdr>
+          <w:top w:val="single" w:sz="4" w:space="1" w:color="auto"/>
+          <w:left w:val="single" w:sz="4" w:space="4" w:color="auto"/>
+          <w:bottom w:val="single" w:sz="4" w:space="1" w:color="auto"/>
+          <w:right w:val="single" w:sz="4" w:space="4" w:color="auto"/>
+        </w:pBdr>
+        <w:rPr>
+          <w:sz w:val="18"/>
+        </w:rPr>
+      </w:pPr>
+      <w:r>
+        <w:rPr>
+          <w:sz w:val="18"/>
+        </w:rPr>
+        <w:t>Ejemplo P2=</w:t>
+      </w:r>
+      <w:proofErr w:type="gramStart"/>
+      <w:r>
+        <w:rPr>
+          <w:sz w:val="18"/>
+        </w:rPr>
+        <w:t>Probabilidad(</w:t>
+      </w:r>
+      <w:proofErr w:type="gramEnd"/>
+      <w:r>
+        <w:rPr>
+          <w:sz w:val="18"/>
+        </w:rPr>
+        <w:t>a2)=Probabilidad(‘b’)= 0.013</w:t>
+      </w:r>
+    </w:p>
+    <w:p>
+      <w:pPr>
+        <w:pBdr>
+          <w:top w:val="single" w:sz="4" w:space="1" w:color="auto"/>
+          <w:left w:val="single" w:sz="4" w:space="4" w:color="auto"/>
+          <w:bottom w:val="single" w:sz="4" w:space="1" w:color="auto"/>
+          <w:right w:val="single" w:sz="4" w:space="4" w:color="auto"/>
+        </w:pBdr>
+        <w:rPr>
+          <w:sz w:val="22"/>
+        </w:rPr>
+      </w:pPr>
+    </w:p>
+    <w:p>
+      <w:pPr>
+        <w:pBdr>
+          <w:top w:val="single" w:sz="4" w:space="1" w:color="auto"/>
+          <w:left w:val="single" w:sz="4" w:space="4" w:color="auto"/>
+          <w:bottom w:val="single" w:sz="4" w:space="1" w:color="auto"/>
+          <w:right w:val="single" w:sz="4" w:space="4" w:color="auto"/>
+        </w:pBdr>
+        <w:rPr>
+          <w:sz w:val="22"/>
+        </w:rPr>
+      </w:pPr>
+      <w:r>
+        <w:rPr>
+          <w:sz w:val="22"/>
+        </w:rPr>
+        <w:t>Llamaremos C al conjunto de palabras código {c1…</w:t>
+      </w:r>
+      <w:proofErr w:type="spellStart"/>
+      <w:r>
+        <w:rPr>
+          <w:sz w:val="22"/>
+        </w:rPr>
+        <w:t>ck</w:t>
+      </w:r>
+      <w:proofErr w:type="spellEnd"/>
+      <w:r>
+        <w:rPr>
+          <w:sz w:val="22"/>
+        </w:rPr>
+        <w:t xml:space="preserve">} al que se transcribe para </w:t>
+      </w:r>
+      <w:proofErr w:type="spellStart"/>
+      <w:r>
+        <w:rPr>
+          <w:sz w:val="22"/>
+        </w:rPr>
+        <w:t>ak</w:t>
+      </w:r>
+      <w:proofErr w:type="spellEnd"/>
+    </w:p>
+    <w:p>
+      <w:pPr>
+        <w:pBdr>
+          <w:top w:val="single" w:sz="4" w:space="1" w:color="auto"/>
+          <w:left w:val="single" w:sz="4" w:space="4" w:color="auto"/>
+          <w:bottom w:val="single" w:sz="4" w:space="1" w:color="auto"/>
+          <w:right w:val="single" w:sz="4" w:space="4" w:color="auto"/>
+        </w:pBdr>
+        <w:rPr>
+          <w:sz w:val="18"/>
+        </w:rPr>
+      </w:pPr>
+      <w:r>
+        <w:rPr>
+          <w:sz w:val="18"/>
+        </w:rPr>
+        <w:t>Ejemplo c2 = palabra-</w:t>
+      </w:r>
+      <w:proofErr w:type="gramStart"/>
+      <w:r>
+        <w:rPr>
+          <w:sz w:val="18"/>
+        </w:rPr>
+        <w:t>código(</w:t>
+      </w:r>
+      <w:proofErr w:type="gramEnd"/>
+      <w:r>
+        <w:rPr>
+          <w:sz w:val="18"/>
+        </w:rPr>
+        <w:t>a2) = palabra-código(‘b’) = 1101111</w:t>
+      </w:r>
+    </w:p>
+    <w:p>
+      <w:pPr>
+        <w:pBdr>
+          <w:top w:val="single" w:sz="4" w:space="1" w:color="auto"/>
+          <w:left w:val="single" w:sz="4" w:space="4" w:color="auto"/>
+          <w:bottom w:val="single" w:sz="4" w:space="1" w:color="auto"/>
+          <w:right w:val="single" w:sz="4" w:space="4" w:color="auto"/>
+        </w:pBdr>
+      </w:pPr>
+    </w:p>
+    <w:p>
+      <w:pPr>
+        <w:pBdr>
+          <w:top w:val="single" w:sz="4" w:space="1" w:color="auto"/>
+          <w:left w:val="single" w:sz="4" w:space="4" w:color="auto"/>
+          <w:bottom w:val="single" w:sz="4" w:space="1" w:color="auto"/>
+          <w:right w:val="single" w:sz="4" w:space="4" w:color="auto"/>
+        </w:pBdr>
+      </w:pPr>
+      <w:r>
+        <w:t xml:space="preserve">Llamaremos </w:t>
+      </w:r>
+      <w:proofErr w:type="spellStart"/>
+      <w:r>
+        <w:t>Lk</w:t>
+      </w:r>
+      <w:proofErr w:type="spellEnd"/>
+      <w:r>
+        <w:t xml:space="preserve"> a la longitud de la palabra-código </w:t>
+      </w:r>
+      <w:proofErr w:type="spellStart"/>
+      <w:r>
+        <w:t>ck</w:t>
+      </w:r>
+      <w:proofErr w:type="spellEnd"/>
+    </w:p>
+    <w:p>
+      <w:pPr>
+        <w:pBdr>
+          <w:top w:val="single" w:sz="4" w:space="1" w:color="auto"/>
+          <w:left w:val="single" w:sz="4" w:space="4" w:color="auto"/>
+          <w:bottom w:val="single" w:sz="4" w:space="1" w:color="auto"/>
+          <w:right w:val="single" w:sz="4" w:space="4" w:color="auto"/>
+        </w:pBdr>
+        <w:rPr>
+          <w:sz w:val="18"/>
+        </w:rPr>
+      </w:pPr>
+      <w:r>
+        <w:rPr>
+          <w:sz w:val="18"/>
+        </w:rPr>
+        <w:lastRenderedPageBreak/>
+        <w:t xml:space="preserve">Ejemplo </w:t>
+      </w:r>
+      <w:proofErr w:type="gramStart"/>
+      <w:r>
+        <w:rPr>
+          <w:sz w:val="18"/>
+        </w:rPr>
+        <w:t>L(</w:t>
+      </w:r>
+      <w:proofErr w:type="gramEnd"/>
+      <w:r>
+        <w:rPr>
+          <w:sz w:val="18"/>
+        </w:rPr>
+        <w:t>c2) = 7</w:t>
+      </w:r>
+    </w:p>
+    <w:p>
+      <w:pPr>
+        <w:pBdr>
+          <w:top w:val="single" w:sz="4" w:space="1" w:color="auto"/>
+          <w:left w:val="single" w:sz="4" w:space="4" w:color="auto"/>
+          <w:bottom w:val="single" w:sz="4" w:space="1" w:color="auto"/>
+          <w:right w:val="single" w:sz="4" w:space="4" w:color="auto"/>
+        </w:pBdr>
+      </w:pPr>
+      <w:r>
+        <w:t>Por último llamaremos L(C) a la longitud media del código</w:t>
+      </w:r>
+      <w:r>
+        <w:t>, mientras menor sea la longitud media de un código, menor espacio ocupará</w:t>
+      </w:r>
+      <w:r>
+        <w:t>,</w:t>
+      </w:r>
+      <w:r>
+        <w:t xml:space="preserve"> y esta es</w:t>
+      </w:r>
+      <w:r>
+        <w:t xml:space="preserve"> obtenida según la siguiente fórmula</w:t>
+      </w:r>
+      <w:r>
+        <w:t xml:space="preserve">: </w:t>
+      </w:r>
+      <m:oMath>
+        <m:nary>
+          <m:naryPr>
+            <m:chr m:val="∑"/>
+            <m:limLoc m:val="undOvr"/>
+            <m:subHide m:val="1"/>
+            <m:supHide m:val="1"/>
+            <m:ctrlPr>
+              <w:rPr>
+                <w:rFonts w:ascii="Cambria Math" w:hAnsi="Cambria Math"/>
+                <w:i/>
+                <w:sz w:val="36"/>
+                <w:szCs w:val="36"/>
+              </w:rPr>
+            </m:ctrlPr>
+          </m:naryPr>
+          <m:sub/>
+          <m:sup/>
+          <m:e>
+            <m:sSub>
+              <m:sSubPr>
+                <m:ctrlPr>
+                  <w:rPr>
+                    <w:rFonts w:ascii="Cambria Math" w:hAnsi="Cambria Math"/>
+                    <w:i/>
+                    <w:sz w:val="36"/>
+                    <w:szCs w:val="36"/>
+                  </w:rPr>
+                </m:ctrlPr>
+              </m:sSubPr>
+              <m:e>
+                <m:r>
+                  <w:rPr>
+                    <w:rFonts w:ascii="Cambria Math" w:hAnsi="Cambria Math"/>
+                    <w:sz w:val="36"/>
+                    <w:szCs w:val="36"/>
+                  </w:rPr>
+                  <m:t>P</m:t>
+                </m:r>
+              </m:e>
+              <m:sub>
+                <m:r>
+                  <w:rPr>
+                    <w:rFonts w:ascii="Cambria Math" w:hAnsi="Cambria Math"/>
+                    <w:sz w:val="36"/>
+                    <w:szCs w:val="36"/>
+                  </w:rPr>
+                  <m:t>k</m:t>
+                </m:r>
+              </m:sub>
+            </m:sSub>
+            <m:r>
+              <w:rPr>
+                <w:rFonts w:ascii="Cambria Math" w:hAnsi="Cambria Math"/>
+                <w:sz w:val="36"/>
+                <w:szCs w:val="36"/>
+              </w:rPr>
+              <m:t>*</m:t>
+            </m:r>
+            <m:sSub>
+              <m:sSubPr>
+                <m:ctrlPr>
+                  <w:rPr>
+                    <w:rFonts w:ascii="Cambria Math" w:hAnsi="Cambria Math"/>
+                    <w:i/>
+                    <w:sz w:val="36"/>
+                    <w:szCs w:val="36"/>
+                  </w:rPr>
+                </m:ctrlPr>
+              </m:sSubPr>
+              <m:e>
+                <m:r>
+                  <w:rPr>
+                    <w:rFonts w:ascii="Cambria Math" w:hAnsi="Cambria Math"/>
+                    <w:sz w:val="36"/>
+                    <w:szCs w:val="36"/>
+                  </w:rPr>
+                  <m:t>L</m:t>
+                </m:r>
+              </m:e>
+              <m:sub>
+                <m:r>
+                  <w:rPr>
+                    <w:rFonts w:ascii="Cambria Math" w:hAnsi="Cambria Math"/>
+                    <w:sz w:val="36"/>
+                    <w:szCs w:val="36"/>
+                  </w:rPr>
+                  <m:t>k</m:t>
+                </m:r>
+              </m:sub>
+            </m:sSub>
+          </m:e>
+        </m:nary>
+      </m:oMath>
+    </w:p>
+    <w:p/>
+    <w:p>
+      <w:r>
+        <w:rPr>
+          <w:rStyle w:val="Referenciaintensa"/>
+        </w:rPr>
+        <w:t>Código instantáneo:</w:t>
+      </w:r>
+      <w:r>
+        <w:t xml:space="preserve"> Un código instantáneo es aquel en el que una palabra-código no forma parte del comienzo de otra, esto se ve muy claro por ejemplo con los números de teléfono, ya que si por ejemplo tuviéramos los números 959127 y 95912783, si quisiéramos llamar al seg</w:t>
+      </w:r>
+      <w:r>
+        <w:t>undo, al llegar a marcar el 7, se produciría una llamada</w:t>
+      </w:r>
+      <w:r>
+        <w:t xml:space="preserve"> al primero, por lo que obligatoriamente, deben de ser códigos instantáneos para que esto no ocurra.</w:t>
+      </w:r>
+    </w:p>
+    <w:p/>
+    <w:p>
+      <w:bookmarkStart w:id="0" w:name="_GoBack"/>
+      <w:bookmarkEnd w:id="0"/>
+    </w:p>
+    <w:p/>
+    <w:p/>
+    <w:p>
+      <w:pPr>
+        <w:pStyle w:val="Puesto"/>
       </w:pPr>
       <w:r>
         <w:t>Programa</w:t>
@@ -370,7 +1086,6 @@
       <w:r>
         <w:t xml:space="preserve">: librerías </w:t>
       </w:r>
-      <w:bookmarkStart w:id="0" w:name="_GoBack"/>
       <w:proofErr w:type="gramStart"/>
       <w:r>
         <w:rPr>
@@ -392,7 +1107,6 @@
         </w:rPr>
         <w:t>stream</w:t>
       </w:r>
-      <w:bookmarkEnd w:id="0"/>
       <w:proofErr w:type="spellEnd"/>
       <w:r>
         <w:t xml:space="preserve"> usadas para leer/escribir respectivamente archivos binarios bit a bit.</w:t>
@@ -413,7 +1127,10 @@
       </w:r>
       <w:proofErr w:type="spellStart"/>
       <w:r>
-        <w:t>huffman</w:t>
+        <w:t>H</w:t>
+      </w:r>
+      <w:r>
+        <w:t>uffman</w:t>
       </w:r>
       <w:proofErr w:type="spellEnd"/>
       <w:r>
@@ -450,6 +1167,22 @@
       </w:pPr>
       <w:r>
         <w:continuationSeparator/>
+      </w:r>
+    </w:p>
+  </w:endnote>
+  <w:endnote w:id="1">
+    <w:p>
+      <w:pPr>
+        <w:pStyle w:val="Textonotaalfinal"/>
+      </w:pPr>
+      <w:r>
+        <w:rPr>
+          <w:rStyle w:val="Refdenotaalfinal"/>
+        </w:rPr>
+        <w:endnoteRef/>
+      </w:r>
+      <w:r>
+        <w:t xml:space="preserve"> Palabra código. Si por el ejemplo el carácter ‘G’ se traduce al código 00101, éste último es la palabra-código.</w:t>
       </w:r>
     </w:p>
   </w:endnote>
@@ -1445,7 +2178,6 @@
   <w:style w:type="character" w:default="1" w:styleId="Fuentedeprrafopredeter">
     <w:name w:val="Default Paragraph Font"/>
     <w:uiPriority w:val="1"/>
-    <w:semiHidden/>
     <w:unhideWhenUsed/>
   </w:style>
   <w:style w:type="table" w:default="1" w:styleId="Tablanormal">
@@ -1886,6 +2618,56 @@
     <w:rPr>
       <w:color w:val="6EAC1C" w:themeColor="hyperlink"/>
       <w:u w:val="single"/>
+    </w:rPr>
+  </w:style>
+  <w:style w:type="paragraph" w:styleId="Textonotaalfinal">
+    <w:name w:val="endnote text"/>
+    <w:basedOn w:val="Normal"/>
+    <w:link w:val="TextonotaalfinalCar"/>
+    <w:uiPriority w:val="99"/>
+    <w:semiHidden/>
+    <w:unhideWhenUsed/>
+    <w:rsid w:val="001B08C6"/>
+    <w:pPr>
+      <w:spacing w:after="0" w:line="240" w:lineRule="auto"/>
+    </w:pPr>
+    <w:rPr>
+      <w:sz w:val="20"/>
+      <w:szCs w:val="20"/>
+    </w:rPr>
+  </w:style>
+  <w:style w:type="character" w:customStyle="1" w:styleId="TextonotaalfinalCar">
+    <w:name w:val="Texto nota al final Car"/>
+    <w:basedOn w:val="Fuentedeprrafopredeter"/>
+    <w:link w:val="Textonotaalfinal"/>
+    <w:uiPriority w:val="99"/>
+    <w:semiHidden/>
+    <w:rsid w:val="001B08C6"/>
+    <w:rPr>
+      <w:sz w:val="20"/>
+      <w:szCs w:val="20"/>
+      <w:lang w:val="es-ES"/>
+    </w:rPr>
+  </w:style>
+  <w:style w:type="character" w:styleId="Refdenotaalfinal">
+    <w:name w:val="endnote reference"/>
+    <w:basedOn w:val="Fuentedeprrafopredeter"/>
+    <w:uiPriority w:val="99"/>
+    <w:semiHidden/>
+    <w:unhideWhenUsed/>
+    <w:rsid w:val="001B08C6"/>
+    <w:rPr>
+      <w:vertAlign w:val="superscript"/>
+    </w:rPr>
+  </w:style>
+  <w:style w:type="character" w:styleId="Textodelmarcadordeposicin">
+    <w:name w:val="Placeholder Text"/>
+    <w:basedOn w:val="Fuentedeprrafopredeter"/>
+    <w:uiPriority w:val="99"/>
+    <w:semiHidden/>
+    <w:rsid w:val="000C341C"/>
+    <w:rPr>
+      <w:color w:val="808080"/>
     </w:rPr>
   </w:style>
 </w:styles>
@@ -2174,7 +2956,7 @@
 </file>
 
 <file path=customXml/itemProps2.xml><?xml version="1.0" encoding="utf-8"?>
-<ds:datastoreItem xmlns:ds="http://schemas.openxmlformats.org/officeDocument/2006/customXml" ds:itemID="{81726AAB-DB81-46A0-993B-1FA01EC4BE8A}">
+<ds:datastoreItem xmlns:ds="http://schemas.openxmlformats.org/officeDocument/2006/customXml" ds:itemID="{A6AA4382-CFB8-4E69-975A-2936D914A8BB}">
   <ds:schemaRefs>
     <ds:schemaRef ds:uri="http://schemas.openxmlformats.org/officeDocument/2006/bibliography"/>
   </ds:schemaRefs>

</xml_diff>

<commit_message>
cambios menores inclusion de formulas
</commit_message>
<xml_diff>
--- a/Huf.docx
+++ b/Huf.docx
@@ -48,7 +48,7 @@
           <w:noProof/>
           <w:szCs w:val="20"/>
         </w:rPr>
-        <w:t>Este documento es la memoria del trabajo de fin de grado sobre un compresor de textos en castellano usando el algoritmo de compresión de Huffman</w:t>
+        <w:t>Este documento es la memoria del trabajo de fin de grado sobre un</w:t>
       </w:r>
       <w:r>
         <w:rPr>
@@ -56,8 +56,26 @@
           <w:noProof/>
           <w:szCs w:val="20"/>
         </w:rPr>
+        <w:t xml:space="preserve"> programa</w:t>
+      </w:r>
+      <w:r>
+        <w:rPr>
+          <w:rFonts w:ascii="Corbel" w:hAnsi="Corbel"/>
+          <w:noProof/>
+          <w:szCs w:val="20"/>
+        </w:rPr>
+        <w:t xml:space="preserve"> compresor de textos en castellano usando el algoritmo de compresión de Huffman</w:t>
+      </w:r>
+      <w:r>
+        <w:rPr>
+          <w:rFonts w:ascii="Corbel" w:hAnsi="Corbel"/>
+          <w:noProof/>
+          <w:szCs w:val="20"/>
+        </w:rPr>
         <w:t>.</w:t>
       </w:r>
+      <w:bookmarkStart w:id="0" w:name="_GoBack"/>
+      <w:bookmarkEnd w:id="0"/>
     </w:p>
     <w:p>
       <w:pPr>
@@ -807,9 +825,118 @@
     </w:p>
     <w:p/>
     <w:p>
-      <w:bookmarkStart w:id="0" w:name="_GoBack"/>
-      <w:bookmarkEnd w:id="0"/>
-    </w:p>
+      <w:proofErr w:type="spellStart"/>
+      <w:r>
+        <w:t>Kraft-McMillan</w:t>
+      </w:r>
+      <w:proofErr w:type="spellEnd"/>
+      <w:r>
+        <w:t xml:space="preserve"> </w:t>
+      </w:r>
+      <m:oMath>
+        <m:nary>
+          <m:naryPr>
+            <m:chr m:val="∑"/>
+            <m:limLoc m:val="undOvr"/>
+            <m:subHide m:val="1"/>
+            <m:supHide m:val="1"/>
+            <m:ctrlPr>
+              <w:rPr>
+                <w:rFonts w:ascii="Cambria Math" w:hAnsi="Cambria Math"/>
+                <w:i/>
+                <w:sz w:val="48"/>
+                <w:szCs w:val="48"/>
+              </w:rPr>
+            </m:ctrlPr>
+          </m:naryPr>
+          <m:sub/>
+          <m:sup/>
+          <m:e>
+            <m:f>
+              <m:fPr>
+                <m:ctrlPr>
+                  <w:rPr>
+                    <w:rFonts w:ascii="Cambria Math" w:hAnsi="Cambria Math"/>
+                    <w:i/>
+                    <w:sz w:val="48"/>
+                    <w:szCs w:val="48"/>
+                  </w:rPr>
+                </m:ctrlPr>
+              </m:fPr>
+              <m:num>
+                <m:r>
+                  <w:rPr>
+                    <w:rFonts w:ascii="Cambria Math" w:hAnsi="Cambria Math"/>
+                    <w:sz w:val="48"/>
+                    <w:szCs w:val="48"/>
+                  </w:rPr>
+                  <m:t>1</m:t>
+                </m:r>
+              </m:num>
+              <m:den>
+                <m:sSup>
+                  <m:sSupPr>
+                    <m:ctrlPr>
+                      <w:rPr>
+                        <w:rFonts w:ascii="Cambria Math" w:hAnsi="Cambria Math"/>
+                        <w:i/>
+                        <w:sz w:val="48"/>
+                        <w:szCs w:val="48"/>
+                      </w:rPr>
+                    </m:ctrlPr>
+                  </m:sSupPr>
+                  <m:e>
+                    <m:r>
+                      <w:rPr>
+                        <w:rFonts w:ascii="Cambria Math" w:hAnsi="Cambria Math"/>
+                        <w:sz w:val="48"/>
+                        <w:szCs w:val="48"/>
+                      </w:rPr>
+                      <m:t>q</m:t>
+                    </m:r>
+                  </m:e>
+                  <m:sup>
+                    <m:sSub>
+                      <m:sSubPr>
+                        <m:ctrlPr>
+                          <w:rPr>
+                            <w:rFonts w:ascii="Cambria Math" w:hAnsi="Cambria Math"/>
+                            <w:i/>
+                            <w:sz w:val="48"/>
+                            <w:szCs w:val="48"/>
+                          </w:rPr>
+                        </m:ctrlPr>
+                      </m:sSubPr>
+                      <m:e>
+                        <m:r>
+                          <w:rPr>
+                            <w:rFonts w:ascii="Cambria Math" w:hAnsi="Cambria Math"/>
+                            <w:sz w:val="48"/>
+                            <w:szCs w:val="48"/>
+                          </w:rPr>
+                          <m:t>L</m:t>
+                        </m:r>
+                      </m:e>
+                      <m:sub>
+                        <m:r>
+                          <w:rPr>
+                            <w:rFonts w:ascii="Cambria Math" w:hAnsi="Cambria Math"/>
+                            <w:sz w:val="48"/>
+                            <w:szCs w:val="48"/>
+                          </w:rPr>
+                          <m:t>k</m:t>
+                        </m:r>
+                      </m:sub>
+                    </m:sSub>
+                  </m:sup>
+                </m:sSup>
+              </m:den>
+            </m:f>
+          </m:e>
+        </m:nary>
+      </m:oMath>
+    </w:p>
+    <w:p/>
     <w:p/>
     <w:p/>
     <w:p>
@@ -985,6 +1112,7 @@
         </w:numPr>
       </w:pPr>
       <w:r>
+        <w:lastRenderedPageBreak/>
         <w:t>Archivos .</w:t>
       </w:r>
       <w:proofErr w:type="spellStart"/>
@@ -1011,7 +1139,6 @@
     </w:p>
     <w:p>
       <w:r>
-        <w:lastRenderedPageBreak/>
         <w:t xml:space="preserve">El programa ha sido desarrollado haciendo uso del lenguaje de programación </w:t>
       </w:r>
       <w:r>
@@ -2178,6 +2305,7 @@
   <w:style w:type="character" w:default="1" w:styleId="Fuentedeprrafopredeter">
     <w:name w:val="Default Paragraph Font"/>
     <w:uiPriority w:val="1"/>
+    <w:semiHidden/>
     <w:unhideWhenUsed/>
   </w:style>
   <w:style w:type="table" w:default="1" w:styleId="Tablanormal">
@@ -2956,7 +3084,7 @@
 </file>
 
 <file path=customXml/itemProps2.xml><?xml version="1.0" encoding="utf-8"?>
-<ds:datastoreItem xmlns:ds="http://schemas.openxmlformats.org/officeDocument/2006/customXml" ds:itemID="{A6AA4382-CFB8-4E69-975A-2936D914A8BB}">
+<ds:datastoreItem xmlns:ds="http://schemas.openxmlformats.org/officeDocument/2006/customXml" ds:itemID="{BE414B46-C5B0-47AF-83FF-CD00D85D9078}">
   <ds:schemaRefs>
     <ds:schemaRef ds:uri="http://schemas.openxmlformats.org/officeDocument/2006/bibliography"/>
   </ds:schemaRefs>

</xml_diff>

<commit_message>
Cambios para comprobar el final de texto
</commit_message>
<xml_diff>
--- a/Huf.docx
+++ b/Huf.docx
@@ -100,13 +100,8 @@
     </w:p>
     <w:p>
       <w:r>
-        <w:t xml:space="preserve">A partir de ahora, se describirá en el documento una introducción a qué es algoritmo de </w:t>
-      </w:r>
-      <w:proofErr w:type="spellStart"/>
-      <w:r>
-        <w:t>Huffman</w:t>
-      </w:r>
-      <w:proofErr w:type="spellEnd"/>
+        <w:t>A partir de ahora, se describirá en el documento una introducción a qué es algoritmo de Huffman</w:t>
+      </w:r>
       <w:r>
         <w:t>, el código instantáneo y óptimo que genera (conceptos que veremos más adelante)</w:t>
       </w:r>
@@ -128,6 +123,13 @@
       <w:r>
         <w:t>Teoría matemática</w:t>
       </w:r>
+    </w:p>
+    <w:p>
+      <w:r>
+        <w:t>Compresión de datos</w:t>
+      </w:r>
+      <w:bookmarkStart w:id="0" w:name="_GoBack"/>
+      <w:bookmarkEnd w:id="0"/>
     </w:p>
     <w:p>
       <w:pPr>
@@ -219,21 +221,7 @@
         <w:rPr>
           <w:rStyle w:val="CitadestacadaCar"/>
         </w:rPr>
-        <w:t>{a1, a2…</w:t>
-      </w:r>
-      <w:proofErr w:type="spellStart"/>
-      <w:r>
-        <w:rPr>
-          <w:rStyle w:val="CitadestacadaCar"/>
-        </w:rPr>
-        <w:t>an</w:t>
-      </w:r>
-      <w:proofErr w:type="spellEnd"/>
-      <w:r>
-        <w:rPr>
-          <w:rStyle w:val="CitadestacadaCar"/>
-        </w:rPr>
-        <w:t>}</w:t>
+        <w:t>{a1, a2…an}</w:t>
       </w:r>
       <w:r>
         <w:t xml:space="preserve"> </w:t>
@@ -293,7 +281,6 @@
         </w:rPr>
         <w:t>=</w:t>
       </w:r>
-      <w:proofErr w:type="gramStart"/>
       <w:r>
         <w:rPr>
           <w:sz w:val="18"/>
@@ -322,14 +309,7 @@
         <w:rPr>
           <w:sz w:val="18"/>
         </w:rPr>
-        <w:t xml:space="preserve"> ;</w:t>
-      </w:r>
-      <w:proofErr w:type="gramEnd"/>
-      <w:r>
-        <w:rPr>
-          <w:sz w:val="18"/>
-        </w:rPr>
-        <w:t xml:space="preserve"> </w:t>
+        <w:t xml:space="preserve"> ; </w:t>
       </w:r>
       <w:r>
         <w:rPr>
@@ -375,7 +355,6 @@
         </w:rPr>
         <w:t xml:space="preserve"> ; </w:t>
       </w:r>
-      <w:proofErr w:type="spellStart"/>
       <w:r>
         <w:rPr>
           <w:rStyle w:val="CitadestacadaCar"/>
@@ -390,7 +369,6 @@
         </w:rPr>
         <w:t>n</w:t>
       </w:r>
-      <w:proofErr w:type="spellEnd"/>
       <w:r>
         <w:rPr>
           <w:sz w:val="18"/>
@@ -439,11 +417,7 @@
         </w:rPr>
       </w:pPr>
       <w:r>
-        <w:t xml:space="preserve">Llamaremos </w:t>
-      </w:r>
-      <w:proofErr w:type="spellStart"/>
-      <w:r>
-        <w:t>P</w:t>
+        <w:t>Llamaremos P</w:t>
       </w:r>
       <w:r>
         <w:rPr>
@@ -451,7 +425,6 @@
         </w:rPr>
         <w:t>k</w:t>
       </w:r>
-      <w:proofErr w:type="spellEnd"/>
       <w:r>
         <w:rPr>
           <w:sz w:val="20"/>
@@ -468,14 +441,7 @@
         <w:rPr>
           <w:sz w:val="22"/>
         </w:rPr>
-        <w:t xml:space="preserve"> probabilidad de un elemento </w:t>
-      </w:r>
-      <w:proofErr w:type="spellStart"/>
-      <w:r>
-        <w:rPr>
-          <w:sz w:val="22"/>
-        </w:rPr>
-        <w:t>a</w:t>
+        <w:t xml:space="preserve"> probabilidad de un elemento a</w:t>
       </w:r>
       <w:r>
         <w:rPr>
@@ -483,7 +449,6 @@
         </w:rPr>
         <w:t>k</w:t>
       </w:r>
-      <w:proofErr w:type="spellEnd"/>
       <w:r>
         <w:rPr>
           <w:sz w:val="22"/>
@@ -507,21 +472,7 @@
         <w:rPr>
           <w:sz w:val="18"/>
         </w:rPr>
-        <w:t>Ejemplo P2=</w:t>
-      </w:r>
-      <w:proofErr w:type="gramStart"/>
-      <w:r>
-        <w:rPr>
-          <w:sz w:val="18"/>
-        </w:rPr>
-        <w:t>Probabilidad(</w:t>
-      </w:r>
-      <w:proofErr w:type="gramEnd"/>
-      <w:r>
-        <w:rPr>
-          <w:sz w:val="18"/>
-        </w:rPr>
-        <w:t>a2)=Probabilidad(‘b’)= 0.013</w:t>
+        <w:t>Ejemplo P2=Probabilidad(a2)=Probabilidad(‘b’)= 0.013</w:t>
       </w:r>
     </w:p>
     <w:p>
@@ -553,30 +504,8 @@
         <w:rPr>
           <w:sz w:val="22"/>
         </w:rPr>
-        <w:t>Llamaremos C al conjunto de palabras código {c1…</w:t>
-      </w:r>
-      <w:proofErr w:type="spellStart"/>
-      <w:r>
-        <w:rPr>
-          <w:sz w:val="22"/>
-        </w:rPr>
-        <w:t>ck</w:t>
-      </w:r>
-      <w:proofErr w:type="spellEnd"/>
-      <w:r>
-        <w:rPr>
-          <w:sz w:val="22"/>
-        </w:rPr>
-        <w:t xml:space="preserve">} al que se transcribe para </w:t>
-      </w:r>
-      <w:proofErr w:type="spellStart"/>
-      <w:r>
-        <w:rPr>
-          <w:sz w:val="22"/>
-        </w:rPr>
-        <w:t>ak</w:t>
-      </w:r>
-      <w:proofErr w:type="spellEnd"/>
+        <w:t>Llamaremos C al conjunto de palabras código {c1…ck} al que se transcribe para ak</w:t>
+      </w:r>
     </w:p>
     <w:p>
       <w:pPr>
@@ -594,21 +523,7 @@
         <w:rPr>
           <w:sz w:val="18"/>
         </w:rPr>
-        <w:t>Ejemplo c2 = palabra-</w:t>
-      </w:r>
-      <w:proofErr w:type="gramStart"/>
-      <w:r>
-        <w:rPr>
-          <w:sz w:val="18"/>
-        </w:rPr>
-        <w:t>código(</w:t>
-      </w:r>
-      <w:proofErr w:type="gramEnd"/>
-      <w:r>
-        <w:rPr>
-          <w:sz w:val="18"/>
-        </w:rPr>
-        <w:t>a2) = palabra-código(‘b’) = 1101111</w:t>
+        <w:t>Ejemplo c2 = palabra-código(a2) = palabra-código(‘b’) = 1101111</w:t>
       </w:r>
     </w:p>
     <w:p>
@@ -631,21 +546,9 @@
         </w:pBdr>
       </w:pPr>
       <w:r>
-        <w:t xml:space="preserve">Llamaremos </w:t>
-      </w:r>
-      <w:proofErr w:type="spellStart"/>
-      <w:r>
-        <w:t>Lk</w:t>
-      </w:r>
-      <w:proofErr w:type="spellEnd"/>
-      <w:r>
-        <w:t xml:space="preserve"> a la longitud de la palabra-código </w:t>
-      </w:r>
-      <w:proofErr w:type="spellStart"/>
-      <w:r>
-        <w:t>ck</w:t>
-      </w:r>
-      <w:proofErr w:type="spellEnd"/>
+        <w:lastRenderedPageBreak/>
+        <w:t>Llamaremos Lk a la longitud de la palabra-código ck</w:t>
+      </w:r>
     </w:p>
     <w:p>
       <w:pPr>
@@ -663,22 +566,7 @@
         <w:rPr>
           <w:sz w:val="18"/>
         </w:rPr>
-        <w:lastRenderedPageBreak/>
-        <w:t xml:space="preserve">Ejemplo </w:t>
-      </w:r>
-      <w:proofErr w:type="gramStart"/>
-      <w:r>
-        <w:rPr>
-          <w:sz w:val="18"/>
-        </w:rPr>
-        <w:t>L(</w:t>
-      </w:r>
-      <w:proofErr w:type="gramEnd"/>
-      <w:r>
-        <w:rPr>
-          <w:sz w:val="18"/>
-        </w:rPr>
-        <w:t>c2) = 7</w:t>
+        <w:t>Ejemplo L(c2) = 7</w:t>
       </w:r>
     </w:p>
     <w:p>
@@ -829,23 +717,13 @@
       <w:r>
         <w:t xml:space="preserve">Teorema de </w:t>
       </w:r>
-      <w:proofErr w:type="spellStart"/>
       <w:r>
         <w:t>Kraft-McMillan</w:t>
       </w:r>
-      <w:proofErr w:type="spellEnd"/>
-    </w:p>
-    <w:p>
-      <w:r>
-        <w:t xml:space="preserve">El teorema de </w:t>
-      </w:r>
-      <w:proofErr w:type="spellStart"/>
-      <w:r>
-        <w:t>Kraft-McMillan</w:t>
-      </w:r>
-      <w:proofErr w:type="spellEnd"/>
-      <w:r>
-        <w:t xml:space="preserve"> se descompone en dos partes.</w:t>
+    </w:p>
+    <w:p>
+      <w:r>
+        <w:t>El teorema de Kraft-McMillan se descompone en dos partes.</w:t>
       </w:r>
     </w:p>
     <w:p>
@@ -885,15 +763,7 @@
         </w:numPr>
       </w:pPr>
       <w:r>
-        <w:t xml:space="preserve">Si C es un código instantáneo cuyas longitudes de palabras código son L1, L2 … </w:t>
-      </w:r>
-      <w:proofErr w:type="spellStart"/>
-      <w:r>
-        <w:t>Ln</w:t>
-      </w:r>
-      <w:proofErr w:type="spellEnd"/>
-      <w:r>
-        <w:t xml:space="preserve"> entonces se cumple la siguiente desigualdad:</w:t>
+        <w:t>Si C es un código instantáneo cuyas longitudes de palabras código son L1, L2 … Ln entonces se cumple la siguiente desigualdad:</w:t>
       </w:r>
     </w:p>
     <w:p>
@@ -1021,49 +891,21 @@
           <w:szCs w:val="28"/>
         </w:rPr>
       </w:pPr>
-      <w:proofErr w:type="spellStart"/>
       <w:r>
         <w:rPr>
           <w:color w:val="1481AB" w:themeColor="accent1" w:themeShade="BF"/>
           <w:sz w:val="28"/>
           <w:szCs w:val="28"/>
         </w:rPr>
-        <w:t>Ej</w:t>
-      </w:r>
-      <w:proofErr w:type="spellEnd"/>
+        <w:t>Ej:</w:t>
+      </w:r>
       <w:r>
         <w:rPr>
           <w:color w:val="1481AB" w:themeColor="accent1" w:themeShade="BF"/>
           <w:sz w:val="28"/>
           <w:szCs w:val="28"/>
         </w:rPr>
-        <w:t>:</w:t>
-      </w:r>
-      <w:r>
-        <w:rPr>
-          <w:color w:val="1481AB" w:themeColor="accent1" w:themeShade="BF"/>
-          <w:sz w:val="28"/>
-          <w:szCs w:val="28"/>
-        </w:rPr>
-        <w:t xml:space="preserve"> A</w:t>
-      </w:r>
-      <w:proofErr w:type="gramStart"/>
-      <w:r>
-        <w:rPr>
-          <w:color w:val="1481AB" w:themeColor="accent1" w:themeShade="BF"/>
-          <w:sz w:val="28"/>
-          <w:szCs w:val="28"/>
-        </w:rPr>
-        <w:t>={</w:t>
-      </w:r>
-      <w:proofErr w:type="gramEnd"/>
-      <w:r>
-        <w:rPr>
-          <w:color w:val="1481AB" w:themeColor="accent1" w:themeShade="BF"/>
-          <w:sz w:val="28"/>
-          <w:szCs w:val="28"/>
-        </w:rPr>
-        <w:t>a, b, c} C={00,01,11}</w:t>
+        <w:t xml:space="preserve"> A={a, b, c} C={00,01,11}</w:t>
       </w:r>
       <w:r>
         <w:rPr>
@@ -1396,16 +1238,7 @@
             <w:sz w:val="28"/>
             <w:szCs w:val="28"/>
           </w:rPr>
-          <m:t>&lt;</m:t>
-        </m:r>
-        <m:r>
-          <w:rPr>
-            <w:rFonts w:ascii="Cambria Math" w:hAnsi="Cambria Math"/>
-            <w:color w:val="1481AB" w:themeColor="accent1" w:themeShade="BF"/>
-            <w:sz w:val="28"/>
-            <w:szCs w:val="28"/>
-          </w:rPr>
-          <m:t>1</m:t>
+          <m:t>&lt;1</m:t>
         </m:r>
       </m:oMath>
       <w:r>
@@ -1425,23 +1258,13 @@
           <w:szCs w:val="28"/>
         </w:rPr>
       </w:pPr>
-      <w:proofErr w:type="gramStart"/>
       <w:r>
         <w:rPr>
           <w:color w:val="1481AB" w:themeColor="accent1" w:themeShade="BF"/>
           <w:sz w:val="28"/>
           <w:szCs w:val="28"/>
         </w:rPr>
-        <w:t>por</w:t>
-      </w:r>
-      <w:proofErr w:type="gramEnd"/>
-      <w:r>
-        <w:rPr>
-          <w:color w:val="1481AB" w:themeColor="accent1" w:themeShade="BF"/>
-          <w:sz w:val="28"/>
-          <w:szCs w:val="28"/>
-        </w:rPr>
-        <w:t xml:space="preserve"> lo que podemos decir que C es un código instantáneo</w:t>
+        <w:t>por lo que podemos decir que C es un código instantáneo</w:t>
       </w:r>
     </w:p>
     <w:p>
@@ -1462,13 +1285,8 @@
         </w:numPr>
       </w:pPr>
       <w:r>
-        <w:t xml:space="preserve">Si se verifica la desigualdad anterior, podemos decir que existe un código instantáneo cuyas palabras-código tienen por lo longitudes los números </w:t>
-      </w:r>
-      <w:proofErr w:type="spellStart"/>
-      <w:r>
-        <w:t>Lk</w:t>
-      </w:r>
-      <w:proofErr w:type="spellEnd"/>
+        <w:t>Si se verifica la desigualdad anterior, podemos decir que existe un código instantáneo cuyas palabras-código tienen por lo longitudes los números Lk</w:t>
+      </w:r>
     </w:p>
     <w:p>
       <w:pPr>
@@ -1478,23 +1296,13 @@
           <w:szCs w:val="28"/>
         </w:rPr>
       </w:pPr>
-      <w:proofErr w:type="spellStart"/>
       <w:r>
         <w:rPr>
           <w:color w:val="1481AB" w:themeColor="accent1" w:themeShade="BF"/>
           <w:sz w:val="28"/>
           <w:szCs w:val="28"/>
         </w:rPr>
-        <w:t>Ej</w:t>
-      </w:r>
-      <w:proofErr w:type="spellEnd"/>
-      <w:r>
-        <w:rPr>
-          <w:color w:val="1481AB" w:themeColor="accent1" w:themeShade="BF"/>
-          <w:sz w:val="28"/>
-          <w:szCs w:val="28"/>
-        </w:rPr>
-        <w:t xml:space="preserve">: Las longitudes </w:t>
+        <w:t xml:space="preserve">Ej: Las longitudes </w:t>
       </w:r>
       <w:r>
         <w:rPr>
@@ -2078,73 +1886,32 @@
           <w:szCs w:val="28"/>
         </w:rPr>
       </w:pPr>
-      <w:proofErr w:type="gramStart"/>
       <w:r>
         <w:rPr>
           <w:color w:val="1481AB" w:themeColor="accent1" w:themeShade="BF"/>
           <w:sz w:val="28"/>
           <w:szCs w:val="28"/>
         </w:rPr>
-        <w:t>por</w:t>
-      </w:r>
-      <w:proofErr w:type="gramEnd"/>
-      <w:r>
+        <w:t>por lo que puede existir un código instantáneo en base 2 para esas longitudes dadas</w:t>
+      </w:r>
+    </w:p>
+    <w:p>
+      <w:pPr>
+        <w:pStyle w:val="Ttulo3"/>
+      </w:pPr>
+      <w:r>
+        <w:lastRenderedPageBreak/>
+        <w:t>Demostración</w:t>
+      </w:r>
+    </w:p>
+    <w:p>
+      <w:pPr>
         <w:rPr>
           <w:color w:val="1481AB" w:themeColor="accent1" w:themeShade="BF"/>
-          <w:sz w:val="28"/>
-          <w:szCs w:val="28"/>
-        </w:rPr>
-        <w:t xml:space="preserve"> lo que puede existir un código instantáneo en base 2 para esas longitudes dadas</w:t>
-      </w:r>
-    </w:p>
-    <w:p>
-      <w:pPr>
-        <w:pStyle w:val="Ttulo3"/>
-      </w:pPr>
-      <w:r>
-        <w:t>Demostración</w:t>
-      </w:r>
-    </w:p>
-    <w:p>
-      <w:pPr>
-        <w:rPr>
-          <w:color w:val="1481AB" w:themeColor="accent1" w:themeShade="BF"/>
-        </w:rPr>
-      </w:pPr>
-      <w:r>
-        <w:t>Usando el ejemplo anterior, ordenaremos las longitudes de menor a mayor L1&lt;=L2</w:t>
-      </w:r>
-      <w:proofErr w:type="gramStart"/>
-      <w:r>
-        <w:t>..</w:t>
-      </w:r>
-      <w:proofErr w:type="gramEnd"/>
-      <w:r>
-        <w:t>&lt;=</w:t>
-      </w:r>
-      <w:proofErr w:type="spellStart"/>
-      <w:r>
-        <w:t>Ln</w:t>
-      </w:r>
-      <w:proofErr w:type="spellEnd"/>
-      <w:r>
-        <w:t xml:space="preserve">, siendo </w:t>
-      </w:r>
-      <w:proofErr w:type="spellStart"/>
-      <w:r>
-        <w:t>Ln</w:t>
-      </w:r>
-      <w:proofErr w:type="spellEnd"/>
-      <w:r>
-        <w:t xml:space="preserve"> la mayor longitud, la llamaremos </w:t>
-      </w:r>
-      <w:proofErr w:type="spellStart"/>
-      <w:r>
-        <w:t>Lmax</w:t>
-      </w:r>
-      <w:proofErr w:type="spellEnd"/>
-      <w:r>
-        <w:t xml:space="preserve">. </w:t>
+        </w:rPr>
+      </w:pPr>
+      <w:r>
+        <w:t xml:space="preserve">Usando el ejemplo anterior, ordenaremos las longitudes de menor a mayor L1&lt;=L2..&lt;=Ln, siendo Ln la mayor longitud, la llamaremos Lmax. </w:t>
       </w:r>
       <m:oMath>
         <m:sSup>
@@ -2195,27 +1962,7 @@
         </m:sSup>
       </m:oMath>
       <w:r>
-        <w:t xml:space="preserve"> = número de variaciones con repetición de los bits (ya que nuestra base </w:t>
-      </w:r>
-      <w:r>
-        <w:lastRenderedPageBreak/>
-        <w:t xml:space="preserve">es 2) tomados de </w:t>
-      </w:r>
-      <w:proofErr w:type="spellStart"/>
-      <w:r>
-        <w:t>Lmax</w:t>
-      </w:r>
-      <w:proofErr w:type="spellEnd"/>
-      <w:r>
-        <w:t xml:space="preserve"> en </w:t>
-      </w:r>
-      <w:proofErr w:type="spellStart"/>
-      <w:r>
-        <w:t>Lmax</w:t>
-      </w:r>
-      <w:proofErr w:type="spellEnd"/>
-      <w:r>
-        <w:t xml:space="preserve"> </w:t>
+        <w:t xml:space="preserve"> = número de variaciones con repetición de los bits (ya que nuestra base es 2) tomados de Lmax en Lmax </w:t>
       </w:r>
       <w:r>
         <w:rPr>
@@ -3122,8 +2869,6 @@
           <w:szCs w:val="48"/>
         </w:rPr>
       </w:pPr>
-      <w:bookmarkStart w:id="0" w:name="_GoBack"/>
-      <w:bookmarkEnd w:id="0"/>
     </w:p>
     <w:p>
       <w:pPr>
@@ -3587,6 +3332,7 @@
               <w:sz w:val="56"/>
               <w:szCs w:val="56"/>
             </w:rPr>
+            <w:lastRenderedPageBreak/>
             <m:t>∑</m:t>
           </m:r>
           <m:f>
@@ -3683,15 +3429,7 @@
               <w:sz w:val="56"/>
               <w:szCs w:val="56"/>
             </w:rPr>
-            <m:t>≤</m:t>
-          </m:r>
-          <m:r>
-            <w:rPr>
-              <w:rFonts w:ascii="Cambria Math" w:hAnsi="Cambria Math"/>
-              <w:sz w:val="56"/>
-              <w:szCs w:val="56"/>
-            </w:rPr>
-            <m:t>1</m:t>
+            <m:t>≤1</m:t>
           </m:r>
         </m:oMath>
       </m:oMathPara>
@@ -3754,15 +3492,7 @@
         </w:numPr>
       </w:pPr>
       <w:r>
-        <w:t xml:space="preserve">Analizar la frecuencia de uso de caracteres en un archivo de texto en formato </w:t>
-      </w:r>
-      <w:proofErr w:type="spellStart"/>
-      <w:r>
-        <w:t>txt</w:t>
-      </w:r>
-      <w:proofErr w:type="spellEnd"/>
-      <w:r>
-        <w:t xml:space="preserve"> que preferiblemente use la codificación de texto </w:t>
+        <w:t xml:space="preserve">Analizar la frecuencia de uso de caracteres en un archivo de texto en formato txt que preferiblemente use la codificación de texto </w:t>
       </w:r>
       <w:r>
         <w:rPr>
@@ -3819,15 +3549,7 @@
         </w:numPr>
       </w:pPr>
       <w:r>
-        <w:t xml:space="preserve">Comprimir archivos </w:t>
-      </w:r>
-      <w:proofErr w:type="spellStart"/>
-      <w:r>
-        <w:t>txt</w:t>
-      </w:r>
-      <w:proofErr w:type="spellEnd"/>
-      <w:r>
-        <w:t xml:space="preserve"> utilizando un archivo diccionario</w:t>
+        <w:t>Comprimir archivos txt utilizando un archivo diccionario</w:t>
       </w:r>
       <w:r>
         <w:t>.</w:t>
@@ -3865,15 +3587,7 @@
         </w:numPr>
       </w:pPr>
       <w:r>
-        <w:t>Archivos .</w:t>
-      </w:r>
-      <w:proofErr w:type="spellStart"/>
-      <w:r>
-        <w:t>txt</w:t>
-      </w:r>
-      <w:proofErr w:type="spellEnd"/>
-      <w:r>
-        <w:t xml:space="preserve"> que contendrán los textos antes y después de ser comprimidos</w:t>
+        <w:t>Archivos .txt que contendrán los textos antes y después de ser comprimidos</w:t>
       </w:r>
       <w:r>
         <w:t>.</w:t>
@@ -3900,24 +3614,7 @@
         </w:numPr>
       </w:pPr>
       <w:r>
-        <w:lastRenderedPageBreak/>
-        <w:t>Archivos .</w:t>
-      </w:r>
-      <w:proofErr w:type="spellStart"/>
-      <w:r>
-        <w:t>dhu</w:t>
-      </w:r>
-      <w:proofErr w:type="spellEnd"/>
-      <w:r>
-        <w:t xml:space="preserve"> que contienen el árbol </w:t>
-      </w:r>
-      <w:proofErr w:type="spellStart"/>
-      <w:r>
-        <w:t>Huffman</w:t>
-      </w:r>
-      <w:proofErr w:type="spellEnd"/>
-      <w:r>
-        <w:t xml:space="preserve"> usado tanto para comprimir como descomprimir el texto.</w:t>
+        <w:t>Archivos .dhu que contienen el árbol Huffman usado tanto para comprimir como descomprimir el texto.</w:t>
       </w:r>
     </w:p>
     <w:p>
@@ -3945,15 +3642,7 @@
         <w:footnoteReference w:id="2"/>
       </w:r>
       <w:r>
-        <w:t xml:space="preserve"> </w:t>
-      </w:r>
-      <w:proofErr w:type="spellStart"/>
-      <w:r>
-        <w:t>Netbeans</w:t>
-      </w:r>
-      <w:proofErr w:type="spellEnd"/>
-      <w:r>
-        <w:t xml:space="preserve"> 8.1 debido a la facilidad de implementación, documentación, detección de </w:t>
+        <w:t xml:space="preserve"> Netbeans 8.1 debido a la facilidad de implementación, documentación, detección de </w:t>
       </w:r>
       <w:r>
         <w:t>errores, depuración de é</w:t>
@@ -3987,42 +3676,17 @@
           <w:b/>
           <w:u w:val="single"/>
         </w:rPr>
-        <w:t xml:space="preserve">Owen </w:t>
-      </w:r>
-      <w:proofErr w:type="spellStart"/>
-      <w:r>
-        <w:rPr>
-          <w:b/>
-          <w:u w:val="single"/>
-        </w:rPr>
-        <w:t>Astrachan</w:t>
-      </w:r>
-      <w:proofErr w:type="spellEnd"/>
+        <w:t>Owen Astrachan</w:t>
+      </w:r>
       <w:r>
         <w:t xml:space="preserve">: librerías </w:t>
       </w:r>
-      <w:proofErr w:type="gramStart"/>
       <w:r>
         <w:rPr>
           <w:rStyle w:val="CitadestacadaCar"/>
         </w:rPr>
-        <w:t>bit(</w:t>
-      </w:r>
-      <w:proofErr w:type="gramEnd"/>
-      <w:r>
-        <w:rPr>
-          <w:rStyle w:val="CitadestacadaCar"/>
-        </w:rPr>
-        <w:t>input/output)</w:t>
-      </w:r>
-      <w:proofErr w:type="spellStart"/>
-      <w:r>
-        <w:rPr>
-          <w:rStyle w:val="CitadestacadaCar"/>
-        </w:rPr>
-        <w:t>stream</w:t>
-      </w:r>
-      <w:proofErr w:type="spellEnd"/>
+        <w:t>bit(input/output)stream</w:t>
+      </w:r>
       <w:r>
         <w:t xml:space="preserve"> usadas para leer/escribir respectivamente archivos binarios bit a bit.</w:t>
       </w:r>
@@ -4040,16 +3704,11 @@
       <w:r>
         <w:t xml:space="preserve">: clase que contiene el algoritmo de </w:t>
       </w:r>
-      <w:proofErr w:type="spellStart"/>
       <w:r>
         <w:t>H</w:t>
       </w:r>
       <w:r>
-        <w:t>uffman</w:t>
-      </w:r>
-      <w:proofErr w:type="spellEnd"/>
-      <w:r>
-        <w:t xml:space="preserve"> que ha sido modificado para que las entradas y salidas coincidan con las necesarias para el programa.</w:t>
+        <w:t>uffman que ha sido modificado para que las entradas y salidas coincidan con las necesarias para el programa.</w:t>
       </w:r>
     </w:p>
     <w:p/>
@@ -6055,7 +5714,7 @@
 </file>
 
 <file path=customXml/itemProps2.xml><?xml version="1.0" encoding="utf-8"?>
-<ds:datastoreItem xmlns:ds="http://schemas.openxmlformats.org/officeDocument/2006/customXml" ds:itemID="{F3937732-FB54-4A5A-A902-F3A81C2605CF}">
+<ds:datastoreItem xmlns:ds="http://schemas.openxmlformats.org/officeDocument/2006/customXml" ds:itemID="{57017B86-6607-402B-B271-C671C7002F99}">
   <ds:schemaRefs>
     <ds:schemaRef ds:uri="http://schemas.openxmlformats.org/officeDocument/2006/bibliography"/>
   </ds:schemaRefs>

</xml_diff>